<commit_message>
Bug Tracking Policy Ver. 2
Bug Tracking Policy Ver. 2
</commit_message>
<xml_diff>
--- a/Bug Tracking Policy.docx
+++ b/Bug Tracking Policy.docx
@@ -302,7 +302,10 @@
         <w:t xml:space="preserve">documented </w:t>
       </w:r>
       <w:r>
-        <w:t xml:space="preserve">had to haven been </w:t>
+        <w:t>had to have</w:t>
+      </w:r>
+      <w:r>
+        <w:t xml:space="preserve"> been </w:t>
       </w:r>
       <w:r>
         <w:t>previously</w:t>
@@ -370,200 +373,266 @@
       <w:r>
         <w:t xml:space="preserve">”.  These statuses represent different priorities. </w:t>
       </w:r>
-    </w:p>
-    <w:p/>
-    <w:p>
-      <w:pPr>
-        <w:rPr>
-          <w:b/>
-        </w:rPr>
-      </w:pPr>
-      <w:r>
-        <w:tab/>
-      </w:r>
-      <w:r>
-        <w:rPr>
-          <w:b/>
-        </w:rPr>
-        <w:t>Issue Priorities</w:t>
-      </w:r>
-    </w:p>
-    <w:p>
-      <w:pPr>
-        <w:rPr>
-          <w:b/>
-        </w:rPr>
-      </w:pPr>
-      <w:r>
-        <w:rPr>
-          <w:b/>
-        </w:rPr>
-        <w:tab/>
-      </w:r>
-      <w:r>
-        <w:rPr>
-          <w:b/>
-        </w:rPr>
-        <w:tab/>
-      </w:r>
-    </w:p>
-    <w:p>
-      <w:pPr>
-        <w:ind w:left="1980"/>
-      </w:pPr>
-      <w:r>
-        <w:rPr>
-          <w:i/>
-        </w:rPr>
-        <w:t>Critical (1):</w:t>
-      </w:r>
-      <w:r>
-        <w:t xml:space="preserve"> The train went from working to now broken. A module went from working to now broken. </w:t>
-      </w:r>
-    </w:p>
-    <w:p>
-      <w:pPr>
-        <w:ind w:left="1980"/>
-      </w:pPr>
-    </w:p>
-    <w:p>
-      <w:pPr>
-        <w:ind w:left="1980"/>
-      </w:pPr>
-      <w:r>
-        <w:rPr>
-          <w:i/>
-        </w:rPr>
-        <w:t>Normal (2</w:t>
-      </w:r>
-      <w:r>
-        <w:rPr>
-          <w:i/>
-        </w:rPr>
-        <w:t>):</w:t>
-      </w:r>
-      <w:r>
-        <w:t xml:space="preserve"> A specific function or object in the source code went from working correctly to not working at all. A specific function or object is currently and never has worked correctly. </w:t>
-      </w:r>
-    </w:p>
-    <w:p>
-      <w:pPr>
-        <w:ind w:left="1980"/>
-      </w:pPr>
-    </w:p>
-    <w:p>
-      <w:pPr>
-        <w:ind w:left="1980"/>
-      </w:pPr>
-      <w:r>
-        <w:rPr>
-          <w:i/>
-        </w:rPr>
-        <w:t>Trivial (3</w:t>
-      </w:r>
-      <w:r>
-        <w:rPr>
-          <w:i/>
-        </w:rPr>
-        <w:t>):</w:t>
-      </w:r>
-      <w:r>
-        <w:t xml:space="preserve"> </w:t>
-      </w:r>
-      <w:r>
-        <w:t>Cosmetic issues with the user interface. There are misspelled words in the comments of the source code or the user interface. There exist unused variables or parameters, in the source code.</w:t>
-      </w:r>
-    </w:p>
-    <w:p/>
-    <w:p>
-      <w:pPr>
-        <w:rPr>
-          <w:b/>
-        </w:rPr>
-      </w:pPr>
-      <w:r>
-        <w:rPr>
-          <w:b/>
-        </w:rPr>
-        <w:t>Working on Issue</w:t>
-      </w:r>
-    </w:p>
-    <w:p>
-      <w:pPr>
-        <w:rPr>
-          <w:b/>
-        </w:rPr>
-      </w:pPr>
-    </w:p>
-    <w:p>
-      <w:r>
-        <w:rPr>
-          <w:b/>
-        </w:rPr>
-        <w:tab/>
-      </w:r>
-      <w:r>
-        <w:t>When a member begins working on the issue, the status of that issue is changed to “Bug Confirmed: 1 Pending”, “Bug Confirmed: 2 Pending</w:t>
-      </w:r>
-      <w:r>
-        <w:t>”,</w:t>
-      </w:r>
-      <w:r>
-        <w:t xml:space="preserve"> or “Bug Confirmed: 3</w:t>
-      </w:r>
-      <w:r>
-        <w:t xml:space="preserve"> Pending</w:t>
-      </w:r>
-      <w:r>
-        <w:t>”.</w:t>
-      </w:r>
-    </w:p>
-    <w:p>
-      <w:pPr>
-        <w:rPr>
-          <w:b/>
-        </w:rPr>
-      </w:pPr>
-    </w:p>
-    <w:p>
-      <w:pPr>
-        <w:rPr>
-          <w:b/>
-        </w:rPr>
-      </w:pPr>
-    </w:p>
-    <w:p>
-      <w:pPr>
-        <w:rPr>
-          <w:b/>
-        </w:rPr>
-      </w:pPr>
-      <w:r>
-        <w:rPr>
-          <w:b/>
-        </w:rPr>
-        <w:t>Issue Fixed</w:t>
-      </w:r>
-    </w:p>
-    <w:p>
-      <w:pPr>
-        <w:rPr>
-          <w:b/>
-        </w:rPr>
-      </w:pPr>
-    </w:p>
-    <w:p>
-      <w:r>
-        <w:rPr>
-          <w:b/>
-        </w:rPr>
-        <w:tab/>
-      </w:r>
-      <w:r>
-        <w:t>If the issue has been</w:t>
+      <w:r>
+        <w:t>Also the module the issue pertains</w:t>
+      </w:r>
+      <w:r>
+        <w:t xml:space="preserve"> to</w:t>
+      </w:r>
+      <w:r>
+        <w:t xml:space="preserve"> will result in the issue </w:t>
+      </w:r>
+      <w:r>
+        <w:t>being appended</w:t>
       </w:r>
       <w:bookmarkStart w:id="0" w:name="_GoBack"/>
       <w:bookmarkEnd w:id="0"/>
+      <w:r>
+        <w:t xml:space="preserve"> </w:t>
+      </w:r>
+      <w:r>
+        <w:t xml:space="preserve">with the extra label of “CTC Office”, “Train Controller”, “Track Controller”, “Train Model”, or “Track Model”. </w:t>
+      </w:r>
+    </w:p>
+    <w:p/>
+    <w:p>
+      <w:pPr>
+        <w:rPr>
+          <w:b/>
+        </w:rPr>
+      </w:pPr>
+      <w:r>
+        <w:tab/>
+      </w:r>
+      <w:r>
+        <w:rPr>
+          <w:b/>
+        </w:rPr>
+        <w:t>Issue Priorities</w:t>
+      </w:r>
+    </w:p>
+    <w:p>
+      <w:pPr>
+        <w:rPr>
+          <w:b/>
+        </w:rPr>
+      </w:pPr>
+      <w:r>
+        <w:rPr>
+          <w:b/>
+        </w:rPr>
+        <w:tab/>
+      </w:r>
+      <w:r>
+        <w:rPr>
+          <w:b/>
+        </w:rPr>
+        <w:tab/>
+      </w:r>
+    </w:p>
+    <w:p>
+      <w:pPr>
+        <w:ind w:left="1980"/>
+      </w:pPr>
+      <w:r>
+        <w:rPr>
+          <w:i/>
+        </w:rPr>
+        <w:t>Critical (1):</w:t>
+      </w:r>
+      <w:r>
+        <w:t xml:space="preserve"> The train went from working to now broken. A module went from working to now broken. </w:t>
+      </w:r>
+      <w:r>
+        <w:t>Work on a solution should begin within two days time for these issues.</w:t>
+      </w:r>
+      <w:r>
+        <w:t xml:space="preserve"> This solution</w:t>
+      </w:r>
+      <w:r>
+        <w:t xml:space="preserve"> should be implemented by a group effort.</w:t>
+      </w:r>
+    </w:p>
+    <w:p>
+      <w:pPr>
+        <w:ind w:left="1980"/>
+      </w:pPr>
+    </w:p>
+    <w:p>
+      <w:pPr>
+        <w:ind w:left="1980"/>
+      </w:pPr>
+      <w:r>
+        <w:rPr>
+          <w:i/>
+        </w:rPr>
+        <w:t>Normal (2</w:t>
+      </w:r>
+      <w:r>
+        <w:rPr>
+          <w:i/>
+        </w:rPr>
+        <w:t>):</w:t>
+      </w:r>
+      <w:r>
+        <w:t xml:space="preserve"> A specific function or object in the source code went from working correctly to not working at all. A specific function or object is currently and never has worked correctly. </w:t>
+      </w:r>
+      <w:r>
+        <w:t>Work on a solut</w:t>
+      </w:r>
+      <w:r>
+        <w:t xml:space="preserve">ion should begin within a </w:t>
+      </w:r>
+      <w:r>
+        <w:t>week</w:t>
+      </w:r>
+      <w:r>
+        <w:t xml:space="preserve"> for these issues.</w:t>
+      </w:r>
+      <w:r>
+        <w:t xml:space="preserve"> </w:t>
+      </w:r>
+      <w:r>
+        <w:t>One individual should implement this solution</w:t>
+      </w:r>
+      <w:r>
+        <w:t>.</w:t>
+      </w:r>
+    </w:p>
+    <w:p>
+      <w:pPr>
+        <w:ind w:left="1980"/>
+      </w:pPr>
+    </w:p>
+    <w:p>
+      <w:pPr>
+        <w:ind w:left="1980"/>
+      </w:pPr>
+      <w:r>
+        <w:rPr>
+          <w:i/>
+        </w:rPr>
+        <w:t>Trivial (3</w:t>
+      </w:r>
+      <w:r>
+        <w:rPr>
+          <w:i/>
+        </w:rPr>
+        <w:t>):</w:t>
+      </w:r>
+      <w:r>
+        <w:t xml:space="preserve"> </w:t>
+      </w:r>
+      <w:r>
+        <w:t>Cosmetic issues with the user interface. There are misspelled words in the comments of the source code or the user interface. There exist unused variables or parameters, in the source code.</w:t>
+      </w:r>
+      <w:r>
+        <w:t xml:space="preserve"> </w:t>
+      </w:r>
+      <w:r>
+        <w:t xml:space="preserve">Work on a solution should begin </w:t>
+      </w:r>
+      <w:r>
+        <w:t>two weeks time for this issue.</w:t>
+      </w:r>
+      <w:r>
+        <w:t xml:space="preserve"> </w:t>
+      </w:r>
+      <w:r>
+        <w:t>One individual should implement this solution</w:t>
+      </w:r>
+      <w:r>
+        <w:t>.</w:t>
+      </w:r>
+    </w:p>
+    <w:p/>
+    <w:p>
+      <w:pPr>
+        <w:rPr>
+          <w:b/>
+        </w:rPr>
+      </w:pPr>
+      <w:r>
+        <w:rPr>
+          <w:b/>
+        </w:rPr>
+        <w:t>Working on Issue</w:t>
+      </w:r>
+    </w:p>
+    <w:p>
+      <w:pPr>
+        <w:rPr>
+          <w:b/>
+        </w:rPr>
+      </w:pPr>
+    </w:p>
+    <w:p>
+      <w:r>
+        <w:rPr>
+          <w:b/>
+        </w:rPr>
+        <w:tab/>
+      </w:r>
+      <w:r>
+        <w:t>When a member begins working on the issue, the status of that issue is changed to “Bug Confirmed: 1 Pending”, “Bug Confirmed: 2 Pending</w:t>
+      </w:r>
+      <w:r>
+        <w:t>”,</w:t>
+      </w:r>
+      <w:r>
+        <w:t xml:space="preserve"> or “Bug Confirmed: 3</w:t>
+      </w:r>
+      <w:r>
+        <w:t xml:space="preserve"> Pending</w:t>
+      </w:r>
+      <w:r>
+        <w:t>”.</w:t>
+      </w:r>
+    </w:p>
+    <w:p>
+      <w:pPr>
+        <w:rPr>
+          <w:b/>
+        </w:rPr>
+      </w:pPr>
+    </w:p>
+    <w:p>
+      <w:pPr>
+        <w:rPr>
+          <w:b/>
+        </w:rPr>
+      </w:pPr>
+    </w:p>
+    <w:p>
+      <w:pPr>
+        <w:rPr>
+          <w:b/>
+        </w:rPr>
+      </w:pPr>
+      <w:r>
+        <w:rPr>
+          <w:b/>
+        </w:rPr>
+        <w:t>Issue Fixed</w:t>
+      </w:r>
+    </w:p>
+    <w:p>
+      <w:pPr>
+        <w:rPr>
+          <w:b/>
+        </w:rPr>
+      </w:pPr>
+    </w:p>
+    <w:p>
+      <w:r>
+        <w:rPr>
+          <w:b/>
+        </w:rPr>
+        <w:tab/>
+      </w:r>
+      <w:r>
+        <w:t>If the issue has been</w:t>
+      </w:r>
       <w:r>
         <w:t xml:space="preserve"> resolved, its status will be updated to “Resolved Issue”. The Issue will also be closed in GitHub’s Issue Tracker. </w:t>
       </w:r>

</xml_diff>

<commit_message>
Work Package 1 Submit Ver. 1
This commit contains all the digital copies submitted to the TA for
Work Package 1
</commit_message>
<xml_diff>
--- a/Bug Tracking Policy.docx
+++ b/Bug Tracking Policy.docx
@@ -4,33 +4,411 @@
   <w:body>
     <w:p>
       <w:pPr>
-        <w:rPr>
-          <w:b/>
-        </w:rPr>
-      </w:pPr>
-      <w:r>
-        <w:rPr>
-          <w:b/>
+        <w:jc w:val="center"/>
+        <w:rPr>
+          <w:rFonts w:ascii="Engravers MT" w:hAnsi="Engravers MT"/>
+          <w:b/>
+          <w:sz w:val="144"/>
+          <w:szCs w:val="144"/>
+        </w:rPr>
+      </w:pPr>
+    </w:p>
+    <w:p>
+      <w:pPr>
+        <w:jc w:val="center"/>
+        <w:rPr>
+          <w:rFonts w:ascii="Engravers MT" w:hAnsi="Engravers MT"/>
+          <w:b/>
+          <w:sz w:val="144"/>
+          <w:szCs w:val="144"/>
+        </w:rPr>
+      </w:pPr>
+      <w:r>
+        <w:rPr>
+          <w:rFonts w:ascii="Engravers MT" w:hAnsi="Engravers MT"/>
+          <w:b/>
+          <w:sz w:val="144"/>
+          <w:szCs w:val="144"/>
+        </w:rPr>
+        <w:t>SHWOZ</w:t>
+      </w:r>
+    </w:p>
+    <w:p>
+      <w:pPr>
+        <w:jc w:val="center"/>
+        <w:rPr>
+          <w:rFonts w:ascii="Engravers MT" w:hAnsi="Engravers MT"/>
+          <w:b/>
+        </w:rPr>
+      </w:pPr>
+      <w:r>
+        <w:rPr>
+          <w:rFonts w:ascii="Engravers MT" w:hAnsi="Engravers MT"/>
+          <w:b/>
+          <w:noProof/>
+        </w:rPr>
+        <w:drawing>
+          <wp:inline distT="0" distB="0" distL="0" distR="0" wp14:anchorId="1FC01CA6" wp14:editId="2817E000">
+            <wp:extent cx="5486400" cy="266700"/>
+            <wp:effectExtent l="0" t="0" r="0" b="0"/>
+            <wp:docPr id="2" name="图片 1"/>
+            <wp:cNvGraphicFramePr>
+              <a:graphicFrameLocks xmlns:a="http://schemas.openxmlformats.org/drawingml/2006/main" noChangeAspect="1"/>
+            </wp:cNvGraphicFramePr>
+            <a:graphic xmlns:a="http://schemas.openxmlformats.org/drawingml/2006/main">
+              <a:graphicData uri="http://schemas.openxmlformats.org/drawingml/2006/picture">
+                <pic:pic xmlns:pic="http://schemas.openxmlformats.org/drawingml/2006/picture">
+                  <pic:nvPicPr>
+                    <pic:cNvPr id="0" name="Picture 1"/>
+                    <pic:cNvPicPr>
+                      <a:picLocks noChangeAspect="1" noChangeArrowheads="1"/>
+                    </pic:cNvPicPr>
+                  </pic:nvPicPr>
+                  <pic:blipFill>
+                    <a:blip r:embed="rId5">
+                      <a:extLst>
+                        <a:ext uri="{28A0092B-C50C-407E-A947-70E740481C1C}">
+                          <a14:useLocalDpi xmlns:a14="http://schemas.microsoft.com/office/drawing/2010/main" val="0"/>
+                        </a:ext>
+                      </a:extLst>
+                    </a:blip>
+                    <a:srcRect/>
+                    <a:stretch>
+                      <a:fillRect/>
+                    </a:stretch>
+                  </pic:blipFill>
+                  <pic:spPr bwMode="auto">
+                    <a:xfrm>
+                      <a:off x="0" y="0"/>
+                      <a:ext cx="5486400" cy="266700"/>
+                    </a:xfrm>
+                    <a:prstGeom prst="rect">
+                      <a:avLst/>
+                    </a:prstGeom>
+                    <a:noFill/>
+                    <a:ln>
+                      <a:noFill/>
+                    </a:ln>
+                  </pic:spPr>
+                </pic:pic>
+              </a:graphicData>
+            </a:graphic>
+          </wp:inline>
+        </w:drawing>
+      </w:r>
+    </w:p>
+    <w:p>
+      <w:pPr>
+        <w:rPr>
+          <w:rFonts w:ascii="Britannic Bold" w:hAnsi="Britannic Bold"/>
+          <w:sz w:val="32"/>
+          <w:szCs w:val="32"/>
+        </w:rPr>
+      </w:pPr>
+    </w:p>
+    <w:p>
+      <w:pPr>
+        <w:rPr>
+          <w:rFonts w:ascii="Britannic Bold" w:hAnsi="Britannic Bold"/>
+          <w:sz w:val="32"/>
+          <w:szCs w:val="32"/>
+        </w:rPr>
+      </w:pPr>
+    </w:p>
+    <w:p>
+      <w:pPr>
+        <w:jc w:val="center"/>
+        <w:rPr>
+          <w:rFonts w:ascii="Britannic Bold" w:eastAsia="宋体" w:hAnsi="Britannic Bold"/>
+          <w:sz w:val="32"/>
+          <w:szCs w:val="32"/>
+          <w:lang w:eastAsia="zh-CN"/>
+        </w:rPr>
+      </w:pPr>
+      <w:r>
+        <w:rPr>
+          <w:rFonts w:ascii="Britannic Bold" w:eastAsia="宋体" w:hAnsi="Britannic Bold"/>
+          <w:sz w:val="32"/>
+          <w:szCs w:val="32"/>
+          <w:lang w:eastAsia="zh-CN"/>
+        </w:rPr>
+        <w:t>Railway Train System Simulation</w:t>
+      </w:r>
+    </w:p>
+    <w:p>
+      <w:pPr>
+        <w:jc w:val="center"/>
+        <w:rPr>
+          <w:rFonts w:ascii="Britannic Bold" w:eastAsia="宋体" w:hAnsi="Britannic Bold"/>
+          <w:sz w:val="32"/>
+          <w:szCs w:val="32"/>
+          <w:lang w:eastAsia="zh-CN"/>
+        </w:rPr>
+      </w:pPr>
+      <w:r>
+        <w:rPr>
+          <w:rFonts w:ascii="Britannic Bold" w:eastAsia="宋体" w:hAnsi="Britannic Bold"/>
+          <w:sz w:val="32"/>
+          <w:szCs w:val="32"/>
+          <w:lang w:eastAsia="zh-CN"/>
         </w:rPr>
         <w:t>Bug Tracking Policy</w:t>
       </w:r>
     </w:p>
     <w:p>
       <w:pPr>
-        <w:rPr>
-          <w:b/>
-        </w:rPr>
-      </w:pPr>
-    </w:p>
-    <w:p>
-      <w:pPr>
-        <w:rPr>
-          <w:b/>
-        </w:rPr>
-      </w:pPr>
-      <w:r>
-        <w:rPr>
-          <w:b/>
+        <w:jc w:val="center"/>
+        <w:rPr>
+          <w:rFonts w:ascii="Britannic Bold" w:eastAsia="宋体" w:hAnsi="Britannic Bold"/>
+          <w:sz w:val="32"/>
+          <w:szCs w:val="32"/>
+          <w:lang w:eastAsia="zh-CN"/>
+        </w:rPr>
+      </w:pPr>
+    </w:p>
+    <w:p>
+      <w:pPr>
+        <w:jc w:val="center"/>
+        <w:rPr>
+          <w:rFonts w:ascii="Britannic Bold" w:eastAsia="宋体" w:hAnsi="Britannic Bold"/>
+          <w:sz w:val="32"/>
+          <w:szCs w:val="32"/>
+          <w:lang w:eastAsia="zh-CN"/>
+        </w:rPr>
+      </w:pPr>
+      <w:proofErr w:type="spellStart"/>
+      <w:r>
+        <w:rPr>
+          <w:rFonts w:ascii="Britannic Bold" w:eastAsia="宋体" w:hAnsi="Britannic Bold"/>
+          <w:sz w:val="32"/>
+          <w:szCs w:val="32"/>
+          <w:lang w:eastAsia="zh-CN"/>
+        </w:rPr>
+        <w:t>Hongyao</w:t>
+      </w:r>
+      <w:proofErr w:type="spellEnd"/>
+      <w:r>
+        <w:rPr>
+          <w:rFonts w:ascii="Britannic Bold" w:eastAsia="宋体" w:hAnsi="Britannic Bold"/>
+          <w:sz w:val="32"/>
+          <w:szCs w:val="32"/>
+          <w:lang w:eastAsia="zh-CN"/>
+        </w:rPr>
+        <w:t xml:space="preserve"> Shi, </w:t>
+      </w:r>
+      <w:proofErr w:type="spellStart"/>
+      <w:r>
+        <w:rPr>
+          <w:rFonts w:ascii="Britannic Bold" w:eastAsia="宋体" w:hAnsi="Britannic Bold"/>
+          <w:sz w:val="32"/>
+          <w:szCs w:val="32"/>
+          <w:lang w:eastAsia="zh-CN"/>
+        </w:rPr>
+        <w:t>Yanis</w:t>
+      </w:r>
+      <w:proofErr w:type="spellEnd"/>
+      <w:r>
+        <w:rPr>
+          <w:rFonts w:ascii="Britannic Bold" w:eastAsia="宋体" w:hAnsi="Britannic Bold"/>
+          <w:sz w:val="32"/>
+          <w:szCs w:val="32"/>
+          <w:lang w:eastAsia="zh-CN"/>
+        </w:rPr>
+        <w:t xml:space="preserve"> </w:t>
+      </w:r>
+      <w:proofErr w:type="spellStart"/>
+      <w:r>
+        <w:rPr>
+          <w:rFonts w:ascii="Britannic Bold" w:eastAsia="宋体" w:hAnsi="Britannic Bold"/>
+          <w:sz w:val="32"/>
+          <w:szCs w:val="32"/>
+          <w:lang w:eastAsia="zh-CN"/>
+        </w:rPr>
+        <w:t>Oukaci</w:t>
+      </w:r>
+      <w:proofErr w:type="spellEnd"/>
+      <w:r>
+        <w:rPr>
+          <w:rFonts w:ascii="Britannic Bold" w:eastAsia="宋体" w:hAnsi="Britannic Bold"/>
+          <w:sz w:val="32"/>
+          <w:szCs w:val="32"/>
+          <w:lang w:eastAsia="zh-CN"/>
+        </w:rPr>
+        <w:t xml:space="preserve">, Derrick Ward, Sarah </w:t>
+      </w:r>
+      <w:proofErr w:type="spellStart"/>
+      <w:r>
+        <w:rPr>
+          <w:rFonts w:ascii="Britannic Bold" w:eastAsia="宋体" w:hAnsi="Britannic Bold"/>
+          <w:sz w:val="32"/>
+          <w:szCs w:val="32"/>
+          <w:lang w:eastAsia="zh-CN"/>
+        </w:rPr>
+        <w:t>Higbee</w:t>
+      </w:r>
+      <w:proofErr w:type="spellEnd"/>
+      <w:r>
+        <w:rPr>
+          <w:rFonts w:ascii="Britannic Bold" w:eastAsia="宋体" w:hAnsi="Britannic Bold"/>
+          <w:sz w:val="32"/>
+          <w:szCs w:val="32"/>
+          <w:lang w:eastAsia="zh-CN"/>
+        </w:rPr>
+        <w:t xml:space="preserve">, </w:t>
+      </w:r>
+      <w:proofErr w:type="spellStart"/>
+      <w:r>
+        <w:rPr>
+          <w:rFonts w:ascii="Britannic Bold" w:eastAsia="宋体" w:hAnsi="Britannic Bold"/>
+          <w:sz w:val="32"/>
+          <w:szCs w:val="32"/>
+          <w:lang w:eastAsia="zh-CN"/>
+        </w:rPr>
+        <w:t>Kaixiang</w:t>
+      </w:r>
+      <w:proofErr w:type="spellEnd"/>
+      <w:r>
+        <w:rPr>
+          <w:rFonts w:ascii="Britannic Bold" w:eastAsia="宋体" w:hAnsi="Britannic Bold"/>
+          <w:sz w:val="32"/>
+          <w:szCs w:val="32"/>
+          <w:lang w:eastAsia="zh-CN"/>
+        </w:rPr>
+        <w:t xml:space="preserve"> </w:t>
+      </w:r>
+      <w:proofErr w:type="spellStart"/>
+      <w:r>
+        <w:rPr>
+          <w:rFonts w:ascii="Britannic Bold" w:eastAsia="宋体" w:hAnsi="Britannic Bold"/>
+          <w:sz w:val="32"/>
+          <w:szCs w:val="32"/>
+          <w:lang w:eastAsia="zh-CN"/>
+        </w:rPr>
+        <w:t>Zhong</w:t>
+      </w:r>
+      <w:proofErr w:type="spellEnd"/>
+    </w:p>
+    <w:p>
+      <w:pPr>
+        <w:jc w:val="center"/>
+        <w:rPr>
+          <w:rFonts w:ascii="Britannic Bold" w:eastAsia="宋体" w:hAnsi="Britannic Bold"/>
+          <w:sz w:val="32"/>
+          <w:szCs w:val="32"/>
+          <w:lang w:eastAsia="zh-CN"/>
+        </w:rPr>
+      </w:pPr>
+    </w:p>
+    <w:p>
+      <w:pPr>
+        <w:jc w:val="center"/>
+        <w:rPr>
+          <w:rFonts w:ascii="Britannic Bold" w:eastAsia="宋体" w:hAnsi="Britannic Bold"/>
+          <w:sz w:val="32"/>
+          <w:szCs w:val="32"/>
+          <w:lang w:eastAsia="zh-CN"/>
+        </w:rPr>
+      </w:pPr>
+      <w:r>
+        <w:rPr>
+          <w:rFonts w:ascii="Britannic Bold" w:eastAsia="宋体" w:hAnsi="Britannic Bold"/>
+          <w:sz w:val="32"/>
+          <w:szCs w:val="32"/>
+          <w:lang w:eastAsia="zh-CN"/>
+        </w:rPr>
+        <w:t>February 14</w:t>
+      </w:r>
+      <w:r>
+        <w:rPr>
+          <w:rFonts w:ascii="Britannic Bold" w:eastAsia="宋体" w:hAnsi="Britannic Bold"/>
+          <w:sz w:val="32"/>
+          <w:szCs w:val="32"/>
+          <w:vertAlign w:val="superscript"/>
+          <w:lang w:eastAsia="zh-CN"/>
+        </w:rPr>
+        <w:t>th</w:t>
+      </w:r>
+      <w:r>
+        <w:rPr>
+          <w:rFonts w:ascii="Britannic Bold" w:eastAsia="宋体" w:hAnsi="Britannic Bold"/>
+          <w:sz w:val="32"/>
+          <w:szCs w:val="32"/>
+          <w:lang w:eastAsia="zh-CN"/>
+        </w:rPr>
+        <w:t xml:space="preserve"> 2014</w:t>
+      </w:r>
+    </w:p>
+    <w:p>
+      <w:pPr>
+        <w:rPr>
+          <w:rFonts w:ascii="Britannic Bold" w:eastAsia="宋体" w:hAnsi="Britannic Bold"/>
+          <w:sz w:val="32"/>
+          <w:szCs w:val="32"/>
+          <w:lang w:eastAsia="zh-CN"/>
+        </w:rPr>
+      </w:pPr>
+      <w:r>
+        <w:rPr>
+          <w:rFonts w:ascii="Britannic Bold" w:eastAsia="宋体" w:hAnsi="Britannic Bold"/>
+          <w:sz w:val="32"/>
+          <w:szCs w:val="32"/>
+          <w:lang w:eastAsia="zh-CN"/>
+        </w:rPr>
+        <w:br w:type="page"/>
+      </w:r>
+    </w:p>
+    <w:p>
+      <w:pPr>
+        <w:jc w:val="center"/>
+        <w:rPr>
+          <w:rFonts w:ascii="Britannic Bold" w:eastAsia="宋体" w:hAnsi="Britannic Bold"/>
+          <w:sz w:val="32"/>
+          <w:szCs w:val="32"/>
+          <w:lang w:eastAsia="zh-CN"/>
+        </w:rPr>
+      </w:pPr>
+      <w:bookmarkStart w:id="0" w:name="_GoBack"/>
+      <w:bookmarkEnd w:id="0"/>
+    </w:p>
+    <w:p>
+      <w:pPr>
+        <w:rPr>
+          <w:rFonts w:eastAsia="宋体"/>
+          <w:b/>
+          <w:lang w:eastAsia="zh-CN"/>
+        </w:rPr>
+      </w:pPr>
+    </w:p>
+    <w:p>
+      <w:pPr>
+        <w:rPr>
+          <w:b/>
+        </w:rPr>
+      </w:pPr>
+      <w:r>
+        <w:rPr>
+          <w:b/>
+        </w:rPr>
+        <w:t>Bug Tracking Policy</w:t>
+      </w:r>
+    </w:p>
+    <w:p>
+      <w:pPr>
+        <w:rPr>
+          <w:b/>
+        </w:rPr>
+      </w:pPr>
+    </w:p>
+    <w:p>
+      <w:pPr>
+        <w:rPr>
+          <w:b/>
+        </w:rPr>
+      </w:pPr>
+      <w:r>
+        <w:rPr>
+          <w:b/>
+          <w:noProof/>
         </w:rPr>
         <w:drawing>
           <wp:anchor distT="0" distB="0" distL="114300" distR="114300" simplePos="0" relativeHeight="251659264" behindDoc="0" locked="0" layoutInCell="1" allowOverlap="1" wp14:anchorId="2FF3C866" wp14:editId="6E8AD675">
@@ -66,7 +444,7 @@
                     </pic:cNvPicPr>
                   </pic:nvPicPr>
                   <pic:blipFill>
-                    <a:blip r:embed="rId5">
+                    <a:blip r:embed="rId6">
                       <a:extLst>
                         <a:ext uri="{28A0092B-C50C-407E-A947-70E740481C1C}">
                           <a14:useLocalDpi xmlns:a14="http://schemas.microsoft.com/office/drawing/2010/main" val="0"/>
@@ -169,7 +547,6 @@
         <w:rPr>
           <w:b/>
         </w:rPr>
-        <w:lastRenderedPageBreak/>
         <w:t>Issue Directly Opened in Git</w:t>
       </w:r>
       <w:r>
@@ -272,8 +649,16 @@
         <w:rPr>
           <w:b/>
         </w:rPr>
-        <w:t>Issue is Known</w:t>
-      </w:r>
+        <w:t xml:space="preserve">Issue is </w:t>
+      </w:r>
+      <w:proofErr w:type="gramStart"/>
+      <w:r>
+        <w:rPr>
+          <w:b/>
+        </w:rPr>
+        <w:t>Known</w:t>
+      </w:r>
+      <w:proofErr w:type="gramEnd"/>
     </w:p>
     <w:p>
       <w:pPr>
@@ -383,15 +768,155 @@
         <w:t xml:space="preserve"> will result in the issue </w:t>
       </w:r>
       <w:r>
-        <w:t>being appended</w:t>
-      </w:r>
-      <w:bookmarkStart w:id="0" w:name="_GoBack"/>
-      <w:bookmarkEnd w:id="0"/>
+        <w:t xml:space="preserve">being appended </w:t>
+      </w:r>
+      <w:r>
+        <w:t xml:space="preserve">with the extra label of “CTC Office”, “Train Controller”, “Track Controller”, “Train Model”, or “Track Model”. </w:t>
+      </w:r>
+    </w:p>
+    <w:p/>
+    <w:p>
+      <w:pPr>
+        <w:rPr>
+          <w:b/>
+        </w:rPr>
+      </w:pPr>
+      <w:r>
+        <w:tab/>
+      </w:r>
+      <w:r>
+        <w:rPr>
+          <w:b/>
+        </w:rPr>
+        <w:t>Issue Priorities</w:t>
+      </w:r>
+    </w:p>
+    <w:p>
+      <w:pPr>
+        <w:rPr>
+          <w:b/>
+        </w:rPr>
+      </w:pPr>
+      <w:r>
+        <w:rPr>
+          <w:b/>
+        </w:rPr>
+        <w:tab/>
+      </w:r>
+      <w:r>
+        <w:rPr>
+          <w:b/>
+        </w:rPr>
+        <w:tab/>
+      </w:r>
+    </w:p>
+    <w:p>
+      <w:pPr>
+        <w:ind w:left="1980"/>
+      </w:pPr>
+      <w:r>
+        <w:rPr>
+          <w:i/>
+        </w:rPr>
+        <w:t>Critical (1):</w:t>
+      </w:r>
+      <w:r>
+        <w:t xml:space="preserve"> The train went from working to now broken. A module went from working to now broken. </w:t>
+      </w:r>
+      <w:r>
+        <w:t>Work on a solution should begin within two days time for these issues.</w:t>
+      </w:r>
+      <w:r>
+        <w:t xml:space="preserve"> This solution</w:t>
+      </w:r>
+      <w:r>
+        <w:t xml:space="preserve"> should be implemented by a group effort.</w:t>
+      </w:r>
+    </w:p>
+    <w:p>
+      <w:pPr>
+        <w:ind w:left="1980"/>
+      </w:pPr>
+    </w:p>
+    <w:p>
+      <w:pPr>
+        <w:ind w:left="1980"/>
+      </w:pPr>
+      <w:r>
+        <w:rPr>
+          <w:i/>
+        </w:rPr>
+        <w:t>Normal (2</w:t>
+      </w:r>
+      <w:r>
+        <w:rPr>
+          <w:i/>
+        </w:rPr>
+        <w:t>):</w:t>
+      </w:r>
+      <w:r>
+        <w:t xml:space="preserve"> A specific function or object in the source code went from working correctly to not working at all. A specific function or object is currently and never has worked correctly. </w:t>
+      </w:r>
+      <w:r>
+        <w:t xml:space="preserve">Work on a solution should begin within a </w:t>
+      </w:r>
+      <w:r>
+        <w:t>week</w:t>
+      </w:r>
+      <w:r>
+        <w:t xml:space="preserve"> for these issues.</w:t>
+      </w:r>
       <w:r>
         <w:t xml:space="preserve"> </w:t>
       </w:r>
       <w:r>
-        <w:t xml:space="preserve">with the extra label of “CTC Office”, “Train Controller”, “Track Controller”, “Train Model”, or “Track Model”. </w:t>
+        <w:t>One individual should implement this solution</w:t>
+      </w:r>
+      <w:r>
+        <w:t>.</w:t>
+      </w:r>
+    </w:p>
+    <w:p>
+      <w:pPr>
+        <w:ind w:left="1980"/>
+      </w:pPr>
+    </w:p>
+    <w:p>
+      <w:pPr>
+        <w:ind w:left="1980"/>
+      </w:pPr>
+      <w:r>
+        <w:rPr>
+          <w:i/>
+        </w:rPr>
+        <w:t>Trivial (3</w:t>
+      </w:r>
+      <w:r>
+        <w:rPr>
+          <w:i/>
+        </w:rPr>
+        <w:t>):</w:t>
+      </w:r>
+      <w:r>
+        <w:t xml:space="preserve"> </w:t>
+      </w:r>
+      <w:r>
+        <w:t>Cosmetic issues with the user interface. There are misspelled words in the comments of the source code or the user interface. There exist unused variables or parameters, in the source code.</w:t>
+      </w:r>
+      <w:r>
+        <w:t xml:space="preserve"> Work on a solution should begin </w:t>
+      </w:r>
+      <w:r>
+        <w:t>two weeks time for this issue.</w:t>
+      </w:r>
+      <w:r>
+        <w:t xml:space="preserve"> </w:t>
+      </w:r>
+      <w:r>
+        <w:t>One individual should implement this solution</w:t>
+      </w:r>
+      <w:r>
+        <w:t>.</w:t>
       </w:r>
     </w:p>
     <w:p/>
@@ -402,191 +927,36 @@
         </w:rPr>
       </w:pPr>
       <w:r>
+        <w:rPr>
+          <w:b/>
+        </w:rPr>
+        <w:t>Working on Issue</w:t>
+      </w:r>
+    </w:p>
+    <w:p>
+      <w:pPr>
+        <w:rPr>
+          <w:b/>
+        </w:rPr>
+      </w:pPr>
+    </w:p>
+    <w:p>
+      <w:r>
+        <w:rPr>
+          <w:b/>
+        </w:rPr>
         <w:tab/>
       </w:r>
       <w:r>
-        <w:rPr>
-          <w:b/>
-        </w:rPr>
-        <w:t>Issue Priorities</w:t>
-      </w:r>
-    </w:p>
-    <w:p>
-      <w:pPr>
-        <w:rPr>
-          <w:b/>
-        </w:rPr>
-      </w:pPr>
-      <w:r>
-        <w:rPr>
-          <w:b/>
-        </w:rPr>
-        <w:tab/>
-      </w:r>
-      <w:r>
-        <w:rPr>
-          <w:b/>
-        </w:rPr>
-        <w:tab/>
-      </w:r>
-    </w:p>
-    <w:p>
-      <w:pPr>
-        <w:ind w:left="1980"/>
-      </w:pPr>
-      <w:r>
-        <w:rPr>
-          <w:i/>
-        </w:rPr>
-        <w:t>Critical (1):</w:t>
-      </w:r>
-      <w:r>
-        <w:t xml:space="preserve"> The train went from working to now broken. A module went from working to now broken. </w:t>
-      </w:r>
-      <w:r>
-        <w:t>Work on a solution should begin within two days time for these issues.</w:t>
-      </w:r>
-      <w:r>
-        <w:t xml:space="preserve"> This solution</w:t>
-      </w:r>
-      <w:r>
-        <w:t xml:space="preserve"> should be implemented by a group effort.</w:t>
-      </w:r>
-    </w:p>
-    <w:p>
-      <w:pPr>
-        <w:ind w:left="1980"/>
-      </w:pPr>
-    </w:p>
-    <w:p>
-      <w:pPr>
-        <w:ind w:left="1980"/>
-      </w:pPr>
-      <w:r>
-        <w:rPr>
-          <w:i/>
-        </w:rPr>
-        <w:t>Normal (2</w:t>
-      </w:r>
-      <w:r>
-        <w:rPr>
-          <w:i/>
-        </w:rPr>
-        <w:t>):</w:t>
-      </w:r>
-      <w:r>
-        <w:t xml:space="preserve"> A specific function or object in the source code went from working correctly to not working at all. A specific function or object is currently and never has worked correctly. </w:t>
-      </w:r>
-      <w:r>
-        <w:t>Work on a solut</w:t>
-      </w:r>
-      <w:r>
-        <w:t xml:space="preserve">ion should begin within a </w:t>
-      </w:r>
-      <w:r>
-        <w:t>week</w:t>
-      </w:r>
-      <w:r>
-        <w:t xml:space="preserve"> for these issues.</w:t>
-      </w:r>
-      <w:r>
-        <w:t xml:space="preserve"> </w:t>
-      </w:r>
-      <w:r>
-        <w:t>One individual should implement this solution</w:t>
-      </w:r>
-      <w:r>
-        <w:t>.</w:t>
-      </w:r>
-    </w:p>
-    <w:p>
-      <w:pPr>
-        <w:ind w:left="1980"/>
-      </w:pPr>
-    </w:p>
-    <w:p>
-      <w:pPr>
-        <w:ind w:left="1980"/>
-      </w:pPr>
-      <w:r>
-        <w:rPr>
-          <w:i/>
-        </w:rPr>
-        <w:t>Trivial (3</w:t>
-      </w:r>
-      <w:r>
-        <w:rPr>
-          <w:i/>
-        </w:rPr>
-        <w:t>):</w:t>
-      </w:r>
-      <w:r>
-        <w:t xml:space="preserve"> </w:t>
-      </w:r>
-      <w:r>
-        <w:t>Cosmetic issues with the user interface. There are misspelled words in the comments of the source code or the user interface. There exist unused variables or parameters, in the source code.</w:t>
-      </w:r>
-      <w:r>
-        <w:t xml:space="preserve"> </w:t>
-      </w:r>
-      <w:r>
-        <w:t xml:space="preserve">Work on a solution should begin </w:t>
-      </w:r>
-      <w:r>
-        <w:t>two weeks time for this issue.</w:t>
-      </w:r>
-      <w:r>
-        <w:t xml:space="preserve"> </w:t>
-      </w:r>
-      <w:r>
-        <w:t>One individual should implement this solution</w:t>
-      </w:r>
-      <w:r>
-        <w:t>.</w:t>
-      </w:r>
-    </w:p>
-    <w:p/>
-    <w:p>
-      <w:pPr>
-        <w:rPr>
-          <w:b/>
-        </w:rPr>
-      </w:pPr>
-      <w:r>
-        <w:rPr>
-          <w:b/>
-        </w:rPr>
-        <w:t>Working on Issue</w:t>
-      </w:r>
-    </w:p>
-    <w:p>
-      <w:pPr>
-        <w:rPr>
-          <w:b/>
-        </w:rPr>
-      </w:pPr>
-    </w:p>
-    <w:p>
-      <w:r>
-        <w:rPr>
-          <w:b/>
-        </w:rPr>
-        <w:tab/>
-      </w:r>
-      <w:r>
-        <w:t>When a member begins working on the issue, the status of that issue is changed to “Bug Confirmed: 1 Pending”, “Bug Confirmed: 2 Pending</w:t>
-      </w:r>
-      <w:r>
-        <w:t>”,</w:t>
-      </w:r>
-      <w:r>
-        <w:t xml:space="preserve"> or “Bug Confirmed: 3</w:t>
-      </w:r>
-      <w:r>
-        <w:t xml:space="preserve"> Pending</w:t>
-      </w:r>
-      <w:r>
-        <w:t>”.</w:t>
+        <w:t xml:space="preserve">When a member begins working on the issue, the status of that issue is changed to “Bug Confirmed: 1 </w:t>
+      </w:r>
+      <w:proofErr w:type="gramStart"/>
+      <w:r>
+        <w:t>Pending</w:t>
+      </w:r>
+      <w:proofErr w:type="gramEnd"/>
+      <w:r>
+        <w:t>”, “Bug Confirmed: 2 Pending”, or “Bug Confirmed: 3 Pending”.</w:t>
       </w:r>
     </w:p>
     <w:p>
@@ -811,6 +1181,7 @@
   <w:style w:type="character" w:default="1" w:styleId="DefaultParagraphFont">
     <w:name w:val="Default Paragraph Font"/>
     <w:uiPriority w:val="1"/>
+    <w:semiHidden/>
     <w:unhideWhenUsed/>
   </w:style>
   <w:style w:type="table" w:default="1" w:styleId="TableNormal">
@@ -833,6 +1204,33 @@
     <w:uiPriority w:val="99"/>
     <w:semiHidden/>
     <w:unhideWhenUsed/>
+  </w:style>
+  <w:style w:type="paragraph" w:styleId="BalloonText">
+    <w:name w:val="Balloon Text"/>
+    <w:basedOn w:val="Normal"/>
+    <w:link w:val="BalloonTextChar"/>
+    <w:uiPriority w:val="99"/>
+    <w:semiHidden/>
+    <w:unhideWhenUsed/>
+    <w:rsid w:val="00656632"/>
+    <w:rPr>
+      <w:rFonts w:ascii="Lucida Grande" w:hAnsi="Lucida Grande"/>
+      <w:sz w:val="18"/>
+      <w:szCs w:val="18"/>
+    </w:rPr>
+  </w:style>
+  <w:style w:type="character" w:customStyle="1" w:styleId="BalloonTextChar">
+    <w:name w:val="Balloon Text Char"/>
+    <w:basedOn w:val="DefaultParagraphFont"/>
+    <w:link w:val="BalloonText"/>
+    <w:uiPriority w:val="99"/>
+    <w:semiHidden/>
+    <w:rsid w:val="00656632"/>
+    <w:rPr>
+      <w:rFonts w:ascii="Lucida Grande" w:hAnsi="Lucida Grande"/>
+      <w:sz w:val="18"/>
+      <w:szCs w:val="18"/>
+    </w:rPr>
   </w:style>
 </w:styles>
 </file>
@@ -996,6 +1394,7 @@
   <w:style w:type="character" w:default="1" w:styleId="DefaultParagraphFont">
     <w:name w:val="Default Paragraph Font"/>
     <w:uiPriority w:val="1"/>
+    <w:semiHidden/>
     <w:unhideWhenUsed/>
   </w:style>
   <w:style w:type="table" w:default="1" w:styleId="TableNormal">
@@ -1018,6 +1417,33 @@
     <w:uiPriority w:val="99"/>
     <w:semiHidden/>
     <w:unhideWhenUsed/>
+  </w:style>
+  <w:style w:type="paragraph" w:styleId="BalloonText">
+    <w:name w:val="Balloon Text"/>
+    <w:basedOn w:val="Normal"/>
+    <w:link w:val="BalloonTextChar"/>
+    <w:uiPriority w:val="99"/>
+    <w:semiHidden/>
+    <w:unhideWhenUsed/>
+    <w:rsid w:val="00656632"/>
+    <w:rPr>
+      <w:rFonts w:ascii="Lucida Grande" w:hAnsi="Lucida Grande"/>
+      <w:sz w:val="18"/>
+      <w:szCs w:val="18"/>
+    </w:rPr>
+  </w:style>
+  <w:style w:type="character" w:customStyle="1" w:styleId="BalloonTextChar">
+    <w:name w:val="Balloon Text Char"/>
+    <w:basedOn w:val="DefaultParagraphFont"/>
+    <w:link w:val="BalloonText"/>
+    <w:uiPriority w:val="99"/>
+    <w:semiHidden/>
+    <w:rsid w:val="00656632"/>
+    <w:rPr>
+      <w:rFonts w:ascii="Lucida Grande" w:hAnsi="Lucida Grande"/>
+      <w:sz w:val="18"/>
+      <w:szCs w:val="18"/>
+    </w:rPr>
   </w:style>
 </w:styles>
 </file>

</xml_diff>